<commit_message>
Selected positions are I'm applying
</commit_message>
<xml_diff>
--- a/stanowiska i ich wymagania.docx
+++ b/stanowiska i ich wymagania.docx
@@ -1082,6 +1082,488 @@
         <w:br/>
         <w:t>- znajomość etapów powstawania oprogramowania</w:t>
       </w:r>
+    </w:p>
+    <w:p>
+      <w:pPr>
+        <w:rPr>
+          <w:rFonts w:ascii="Lato" w:hAnsi="Lato" w:cs="Tahoma"/>
+          <w:sz w:val="20"/>
+          <w:szCs w:val="20"/>
+        </w:rPr>
+      </w:pPr>
+    </w:p>
+    <w:p>
+      <w:pPr>
+        <w:rPr>
+          <w:rFonts w:ascii="Lato" w:hAnsi="Lato" w:cs="Tahoma"/>
+          <w:sz w:val="20"/>
+          <w:szCs w:val="20"/>
+        </w:rPr>
+      </w:pPr>
+      <w:r>
+        <w:rPr>
+          <w:rFonts w:ascii="Lato" w:hAnsi="Lato" w:cs="Tahoma"/>
+          <w:sz w:val="20"/>
+          <w:szCs w:val="20"/>
+        </w:rPr>
+        <w:lastRenderedPageBreak/>
+        <w:t xml:space="preserve">Szkolenie z naciskiem na 2 stanowiska: </w:t>
+      </w:r>
+      <w:r>
+        <w:rPr>
+          <w:rFonts w:ascii="Lato" w:hAnsi="Lato" w:cs="Tahoma"/>
+          <w:sz w:val="20"/>
+          <w:szCs w:val="20"/>
+        </w:rPr>
+        <w:br/>
+      </w:r>
+      <w:r>
+        <w:rPr>
+          <w:rFonts w:ascii="Lato" w:hAnsi="Lato" w:cs="Tahoma"/>
+          <w:sz w:val="20"/>
+          <w:szCs w:val="20"/>
+        </w:rPr>
+        <w:br/>
+      </w:r>
+      <w:r>
+        <w:rPr>
+          <w:rFonts w:ascii="Lato" w:hAnsi="Lato" w:cs="Tahoma"/>
+          <w:b/>
+          <w:sz w:val="20"/>
+          <w:szCs w:val="20"/>
+          <w:u w:val="single"/>
+        </w:rPr>
+        <w:t>Stażysta w Dziale Technologicznym</w:t>
+      </w:r>
+      <w:r>
+        <w:rPr>
+          <w:rFonts w:ascii="Lato" w:hAnsi="Lato" w:cs="Tahoma"/>
+          <w:sz w:val="20"/>
+          <w:szCs w:val="20"/>
+        </w:rPr>
+        <w:br/>
+      </w:r>
+      <w:r>
+        <w:rPr>
+          <w:rFonts w:ascii="Lato" w:hAnsi="Lato" w:cs="Tahoma"/>
+          <w:b/>
+          <w:sz w:val="20"/>
+          <w:szCs w:val="20"/>
+          <w:u w:val="single"/>
+        </w:rPr>
+        <w:t>Software Tester</w:t>
+      </w:r>
+    </w:p>
+    <w:p>
+      <w:pPr>
+        <w:rPr>
+          <w:rFonts w:ascii="Lato" w:hAnsi="Lato" w:cs="Tahoma"/>
+          <w:sz w:val="20"/>
+          <w:szCs w:val="20"/>
+        </w:rPr>
+      </w:pPr>
+    </w:p>
+    <w:p>
+      <w:pPr>
+        <w:rPr>
+          <w:rFonts w:ascii="Lato" w:hAnsi="Lato" w:cs="Tahoma"/>
+          <w:sz w:val="20"/>
+          <w:szCs w:val="20"/>
+        </w:rPr>
+      </w:pPr>
+      <w:r>
+        <w:rPr>
+          <w:rFonts w:ascii="Lato" w:hAnsi="Lato" w:cs="Tahoma"/>
+          <w:sz w:val="20"/>
+          <w:szCs w:val="20"/>
+        </w:rPr>
+        <w:t xml:space="preserve">- </w:t>
+      </w:r>
+      <w:r>
+        <w:rPr>
+          <w:rFonts w:ascii="Lato" w:hAnsi="Lato" w:cs="Tahoma"/>
+          <w:sz w:val="20"/>
+          <w:szCs w:val="20"/>
+        </w:rPr>
+        <w:t>Udział w przygotowaniu i przeprowadzaniu produkcji części testowych;</w:t>
+      </w:r>
+      <w:r>
+        <w:rPr>
+          <w:rFonts w:ascii="Lato" w:hAnsi="Lato" w:cs="Tahoma"/>
+          <w:sz w:val="20"/>
+          <w:szCs w:val="20"/>
+        </w:rPr>
+        <w:br/>
+        <w:t xml:space="preserve">- </w:t>
+      </w:r>
+      <w:r>
+        <w:rPr>
+          <w:rFonts w:ascii="Lato" w:hAnsi="Lato" w:cs="Tahoma"/>
+          <w:sz w:val="20"/>
+          <w:szCs w:val="20"/>
+        </w:rPr>
+        <w:t>Przygotowywanie instrukcji</w:t>
+      </w:r>
+      <w:r>
+        <w:rPr>
+          <w:rFonts w:ascii="Lato" w:hAnsi="Lato" w:cs="Tahoma"/>
+          <w:sz w:val="20"/>
+          <w:szCs w:val="20"/>
+        </w:rPr>
+        <w:t xml:space="preserve"> pracy i instrukcji kontrolnych (w MS Office, Jenkins)</w:t>
+      </w:r>
+      <w:r>
+        <w:rPr>
+          <w:rFonts w:ascii="Lato" w:hAnsi="Lato" w:cs="Tahoma"/>
+          <w:sz w:val="20"/>
+          <w:szCs w:val="20"/>
+        </w:rPr>
+        <w:br/>
+        <w:t>- Udział w sporządzaniu FMEA</w:t>
+      </w:r>
+      <w:r>
+        <w:rPr>
+          <w:rFonts w:ascii="Lato" w:hAnsi="Lato" w:cs="Tahoma"/>
+          <w:sz w:val="20"/>
+          <w:szCs w:val="20"/>
+        </w:rPr>
+        <w:br/>
+      </w:r>
+      <w:r>
+        <w:rPr>
+          <w:rFonts w:ascii="Lato" w:hAnsi="Lato" w:cs="Tahoma"/>
+          <w:sz w:val="20"/>
+          <w:szCs w:val="20"/>
+        </w:rPr>
+        <w:tab/>
+        <w:t xml:space="preserve">znajomość czym jest FMEA i umiejętność </w:t>
+      </w:r>
+      <w:r>
+        <w:rPr>
+          <w:rFonts w:ascii="Lato" w:hAnsi="Lato" w:cs="Tahoma"/>
+          <w:sz w:val="20"/>
+          <w:szCs w:val="20"/>
+        </w:rPr>
+        <w:t>analiz</w:t>
+      </w:r>
+      <w:r>
+        <w:rPr>
+          <w:rFonts w:ascii="Lato" w:hAnsi="Lato" w:cs="Tahoma"/>
+          <w:sz w:val="20"/>
+          <w:szCs w:val="20"/>
+        </w:rPr>
+        <w:t>y</w:t>
+      </w:r>
+      <w:r>
+        <w:rPr>
+          <w:rFonts w:ascii="Lato" w:hAnsi="Lato" w:cs="Tahoma"/>
+          <w:sz w:val="20"/>
+          <w:szCs w:val="20"/>
+        </w:rPr>
+        <w:t xml:space="preserve"> rodzajów i skutków możliwych błędów</w:t>
+      </w:r>
+      <w:r>
+        <w:rPr>
+          <w:rFonts w:ascii="Lato" w:hAnsi="Lato" w:cs="Tahoma"/>
+          <w:sz w:val="20"/>
+          <w:szCs w:val="20"/>
+        </w:rPr>
+        <w:t xml:space="preserve">, </w:t>
+      </w:r>
+      <w:proofErr w:type="spellStart"/>
+      <w:r>
+        <w:rPr>
+          <w:rFonts w:ascii="Lato" w:hAnsi="Lato" w:cs="Tahoma"/>
+          <w:sz w:val="20"/>
+          <w:szCs w:val="20"/>
+        </w:rPr>
+        <w:t>Worst</w:t>
+      </w:r>
+      <w:proofErr w:type="spellEnd"/>
+      <w:r>
+        <w:rPr>
+          <w:rFonts w:ascii="Lato" w:hAnsi="Lato" w:cs="Tahoma"/>
+          <w:sz w:val="20"/>
+          <w:szCs w:val="20"/>
+        </w:rPr>
+        <w:t xml:space="preserve"> </w:t>
+      </w:r>
+      <w:proofErr w:type="spellStart"/>
+      <w:r>
+        <w:rPr>
+          <w:rFonts w:ascii="Lato" w:hAnsi="Lato" w:cs="Tahoma"/>
+          <w:sz w:val="20"/>
+          <w:szCs w:val="20"/>
+        </w:rPr>
+        <w:t>Case</w:t>
+      </w:r>
+      <w:proofErr w:type="spellEnd"/>
+      <w:r>
+        <w:rPr>
+          <w:rFonts w:ascii="Lato" w:hAnsi="Lato" w:cs="Tahoma"/>
+          <w:sz w:val="20"/>
+          <w:szCs w:val="20"/>
+        </w:rPr>
+        <w:t xml:space="preserve"> </w:t>
+      </w:r>
+      <w:proofErr w:type="spellStart"/>
+      <w:r>
+        <w:rPr>
+          <w:rFonts w:ascii="Lato" w:hAnsi="Lato" w:cs="Tahoma"/>
+          <w:sz w:val="20"/>
+          <w:szCs w:val="20"/>
+        </w:rPr>
+        <w:t>Analysis</w:t>
+      </w:r>
+      <w:proofErr w:type="spellEnd"/>
+      <w:r>
+        <w:rPr>
+          <w:rFonts w:ascii="Lato" w:hAnsi="Lato" w:cs="Tahoma"/>
+          <w:sz w:val="20"/>
+          <w:szCs w:val="20"/>
+        </w:rPr>
+        <w:t xml:space="preserve"> oraz zagadnień EMC/EMI</w:t>
+      </w:r>
+      <w:r>
+        <w:rPr>
+          <w:rFonts w:ascii="Lato" w:hAnsi="Lato" w:cs="Tahoma"/>
+          <w:sz w:val="20"/>
+          <w:szCs w:val="20"/>
+        </w:rPr>
+        <w:br/>
+        <w:t xml:space="preserve">- </w:t>
+      </w:r>
+      <w:r>
+        <w:rPr>
+          <w:rFonts w:ascii="Lato" w:hAnsi="Lato" w:cs="Tahoma"/>
+          <w:sz w:val="20"/>
+          <w:szCs w:val="20"/>
+        </w:rPr>
+        <w:t>Wprowadzanie zmian technologicznych dla produktów seryjnych</w:t>
+      </w:r>
+      <w:r>
+        <w:rPr>
+          <w:rFonts w:ascii="Lato" w:hAnsi="Lato" w:cs="Tahoma"/>
+          <w:sz w:val="20"/>
+          <w:szCs w:val="20"/>
+        </w:rPr>
+        <w:br/>
+      </w:r>
+      <w:r>
+        <w:rPr>
+          <w:rFonts w:ascii="Lato" w:hAnsi="Lato" w:cs="Tahoma"/>
+          <w:sz w:val="20"/>
+          <w:szCs w:val="20"/>
+        </w:rPr>
+        <w:tab/>
+        <w:t xml:space="preserve">Znajomość programu </w:t>
+      </w:r>
+      <w:proofErr w:type="spellStart"/>
+      <w:r>
+        <w:rPr>
+          <w:rFonts w:ascii="Lato" w:hAnsi="Lato" w:cs="Tahoma"/>
+          <w:sz w:val="20"/>
+          <w:szCs w:val="20"/>
+        </w:rPr>
+        <w:t>AutoCAD</w:t>
+      </w:r>
+      <w:proofErr w:type="spellEnd"/>
+    </w:p>
+    <w:p>
+      <w:pPr>
+        <w:rPr>
+          <w:rFonts w:ascii="Lato" w:hAnsi="Lato" w:cs="Tahoma"/>
+          <w:sz w:val="20"/>
+          <w:szCs w:val="20"/>
+        </w:rPr>
+      </w:pPr>
+      <w:r>
+        <w:rPr>
+          <w:rFonts w:ascii="Lato" w:hAnsi="Lato" w:cs="Tahoma"/>
+          <w:sz w:val="20"/>
+          <w:szCs w:val="20"/>
+        </w:rPr>
+        <w:t xml:space="preserve">- </w:t>
+      </w:r>
+      <w:r>
+        <w:rPr>
+          <w:rFonts w:ascii="Lato" w:hAnsi="Lato" w:cs="Tahoma"/>
+          <w:sz w:val="20"/>
+          <w:szCs w:val="20"/>
+        </w:rPr>
+        <w:t>Testowanie oprogramowania dla systemów ADAS;</w:t>
+      </w:r>
+      <w:r>
+        <w:rPr>
+          <w:rFonts w:ascii="Lato" w:hAnsi="Lato" w:cs="Tahoma"/>
+          <w:sz w:val="20"/>
+          <w:szCs w:val="20"/>
+        </w:rPr>
+        <w:br/>
+        <w:t xml:space="preserve">- </w:t>
+      </w:r>
+      <w:r>
+        <w:rPr>
+          <w:rFonts w:ascii="Lato" w:hAnsi="Lato" w:cs="Tahoma"/>
+          <w:sz w:val="20"/>
+          <w:szCs w:val="20"/>
+        </w:rPr>
+        <w:t xml:space="preserve">Dostarczanie informacji na temat testowanego oprogramowania, raportowanie niezgodności, praca w </w:t>
+      </w:r>
+      <w:r>
+        <w:rPr>
+          <w:rFonts w:ascii="Lato" w:hAnsi="Lato" w:cs="Tahoma"/>
+          <w:sz w:val="20"/>
+          <w:szCs w:val="20"/>
+        </w:rPr>
+        <w:t xml:space="preserve">              </w:t>
+      </w:r>
+      <w:r>
+        <w:rPr>
+          <w:rFonts w:ascii="Lato" w:hAnsi="Lato" w:cs="Tahoma"/>
+          <w:sz w:val="20"/>
+          <w:szCs w:val="20"/>
+        </w:rPr>
+        <w:t>międzynarodowym środowisku;</w:t>
+      </w:r>
+      <w:r>
+        <w:rPr>
+          <w:rFonts w:ascii="Lato" w:hAnsi="Lato" w:cs="Tahoma"/>
+          <w:sz w:val="20"/>
+          <w:szCs w:val="20"/>
+        </w:rPr>
+        <w:br/>
+      </w:r>
+      <w:r>
+        <w:rPr>
+          <w:rFonts w:ascii="Lato" w:hAnsi="Lato" w:cs="Tahoma"/>
+          <w:sz w:val="20"/>
+          <w:szCs w:val="20"/>
+        </w:rPr>
+        <w:tab/>
+        <w:t xml:space="preserve"> </w:t>
+      </w:r>
+      <w:r>
+        <w:rPr>
+          <w:rFonts w:ascii="Lato" w:hAnsi="Lato" w:cs="Tahoma"/>
+          <w:sz w:val="20"/>
+          <w:szCs w:val="20"/>
+        </w:rPr>
+        <w:t xml:space="preserve">Wykonywanie git </w:t>
+      </w:r>
+      <w:proofErr w:type="spellStart"/>
+      <w:r>
+        <w:rPr>
+          <w:rFonts w:ascii="Lato" w:hAnsi="Lato" w:cs="Tahoma"/>
+          <w:sz w:val="20"/>
+          <w:szCs w:val="20"/>
+        </w:rPr>
+        <w:t>commit</w:t>
+      </w:r>
+      <w:proofErr w:type="spellEnd"/>
+      <w:r>
+        <w:rPr>
+          <w:rFonts w:ascii="Lato" w:hAnsi="Lato" w:cs="Tahoma"/>
+          <w:sz w:val="20"/>
+          <w:szCs w:val="20"/>
+        </w:rPr>
+        <w:t xml:space="preserve">, </w:t>
+      </w:r>
+      <w:r>
+        <w:rPr>
+          <w:rFonts w:ascii="Lato" w:hAnsi="Lato" w:cs="Tahoma"/>
+          <w:sz w:val="20"/>
+          <w:szCs w:val="20"/>
+        </w:rPr>
+        <w:t>komunikatywny j. Angielski w piśmie i mowie</w:t>
+      </w:r>
+      <w:r>
+        <w:rPr>
+          <w:rFonts w:ascii="Lato" w:hAnsi="Lato" w:cs="Tahoma"/>
+          <w:sz w:val="20"/>
+          <w:szCs w:val="20"/>
+        </w:rPr>
+        <w:br/>
+        <w:t xml:space="preserve">- </w:t>
+      </w:r>
+      <w:r>
+        <w:rPr>
+          <w:rFonts w:ascii="Lato" w:hAnsi="Lato" w:cs="Tahoma"/>
+          <w:sz w:val="20"/>
+          <w:szCs w:val="20"/>
+        </w:rPr>
+        <w:t>Znajdowanie błędów w oprogramowaniu, dochodzenie w jakich sytuacjach się pojawiają;</w:t>
+      </w:r>
+      <w:r>
+        <w:rPr>
+          <w:rFonts w:ascii="Lato" w:hAnsi="Lato" w:cs="Tahoma"/>
+          <w:sz w:val="20"/>
+          <w:szCs w:val="20"/>
+        </w:rPr>
+        <w:br/>
+      </w:r>
+      <w:r>
+        <w:rPr>
+          <w:rFonts w:ascii="Lato" w:hAnsi="Lato" w:cs="Tahoma"/>
+          <w:sz w:val="20"/>
+          <w:szCs w:val="20"/>
+        </w:rPr>
+        <w:tab/>
+        <w:t xml:space="preserve">znajomość </w:t>
+      </w:r>
+      <w:proofErr w:type="spellStart"/>
+      <w:r>
+        <w:rPr>
+          <w:rFonts w:ascii="Lato" w:hAnsi="Lato" w:cs="Tahoma"/>
+          <w:sz w:val="20"/>
+          <w:szCs w:val="20"/>
+        </w:rPr>
+        <w:t>Pythona</w:t>
+      </w:r>
+      <w:proofErr w:type="spellEnd"/>
+      <w:r>
+        <w:rPr>
+          <w:rFonts w:ascii="Lato" w:hAnsi="Lato" w:cs="Tahoma"/>
+          <w:sz w:val="20"/>
+          <w:szCs w:val="20"/>
+        </w:rPr>
+        <w:br/>
+        <w:t xml:space="preserve">- </w:t>
+      </w:r>
+      <w:r>
+        <w:rPr>
+          <w:rFonts w:ascii="Lato" w:hAnsi="Lato" w:cs="Tahoma"/>
+          <w:sz w:val="20"/>
+          <w:szCs w:val="20"/>
+        </w:rPr>
+        <w:t>Przygotowywanie przypadków testowych w oparciu o wymagania;</w:t>
+      </w:r>
+      <w:r>
+        <w:rPr>
+          <w:rFonts w:ascii="Lato" w:hAnsi="Lato" w:cs="Tahoma"/>
+          <w:sz w:val="20"/>
+          <w:szCs w:val="20"/>
+        </w:rPr>
+        <w:br/>
+      </w:r>
+      <w:r>
+        <w:rPr>
+          <w:rFonts w:ascii="Lato" w:hAnsi="Lato" w:cs="Tahoma"/>
+          <w:sz w:val="20"/>
+          <w:szCs w:val="20"/>
+        </w:rPr>
+        <w:tab/>
+        <w:t xml:space="preserve">znajomość etapów powstawania oprogramowania </w:t>
+      </w:r>
+    </w:p>
+    <w:p>
+      <w:pPr>
+        <w:rPr>
+          <w:rFonts w:ascii="Lato" w:hAnsi="Lato" w:cs="Tahoma"/>
+          <w:sz w:val="20"/>
+          <w:szCs w:val="20"/>
+        </w:rPr>
+      </w:pPr>
     </w:p>
     <w:sectPr>
       <w:pgSz w:w="11906" w:h="16838"/>

</xml_diff>